<commit_message>
documentos funcionales y no funcionales
</commit_message>
<xml_diff>
--- a/documentacion/Requerimientos no funcionales.docx
+++ b/documentacion/Requerimientos no funcionales.docx
@@ -88,23 +88,7 @@
           <w:sz w:val="24"/>
           <w:szCs w:val="24"/>
         </w:rPr>
-        <w:t xml:space="preserve">Explorer, Google </w:t>
-      </w:r>
-      <w:proofErr w:type="spellStart"/>
-      <w:r>
-        <w:rPr>
-          <w:sz w:val="24"/>
-          <w:szCs w:val="24"/>
-        </w:rPr>
-        <w:t>Chrome</w:t>
-      </w:r>
-      <w:proofErr w:type="spellEnd"/>
-      <w:r>
-        <w:rPr>
-          <w:sz w:val="24"/>
-          <w:szCs w:val="24"/>
-        </w:rPr>
-        <w:t>, Safari</w:t>
+        <w:t>Explorer, Google Chrome, Safari</w:t>
       </w:r>
     </w:p>
     <w:p/>
@@ -121,23 +105,7 @@
           <w:sz w:val="24"/>
           <w:szCs w:val="24"/>
         </w:rPr>
-        <w:t xml:space="preserve">El sistema </w:t>
-      </w:r>
-      <w:proofErr w:type="spellStart"/>
-      <w:r>
-        <w:rPr>
-          <w:sz w:val="24"/>
-          <w:szCs w:val="24"/>
-        </w:rPr>
-        <w:t>mobile</w:t>
-      </w:r>
-      <w:proofErr w:type="spellEnd"/>
-      <w:r>
-        <w:rPr>
-          <w:sz w:val="24"/>
-          <w:szCs w:val="24"/>
-        </w:rPr>
-        <w:t xml:space="preserve"> debe contar con textos que tengan un lenguaje amigable al usuario evitando el uso de términos técnicos</w:t>
+        <w:t>El sistema mobile debe contar con textos que tengan un lenguaje amigable al usuario evitando el uso de términos técnicos</w:t>
       </w:r>
     </w:p>
     <w:p/>
@@ -154,17 +122,8 @@
           <w:sz w:val="24"/>
           <w:szCs w:val="24"/>
         </w:rPr>
-        <w:t xml:space="preserve">Las contraseñas se almacenaran en base de datos de forma </w:t>
-      </w:r>
-      <w:proofErr w:type="spellStart"/>
-      <w:r>
-        <w:rPr>
-          <w:sz w:val="24"/>
-          <w:szCs w:val="24"/>
-        </w:rPr>
-        <w:t>encriptada</w:t>
-      </w:r>
-      <w:proofErr w:type="spellEnd"/>
+        <w:t>Las contraseñas se almacenaran en base de datos de forma encriptada</w:t>
+      </w:r>
     </w:p>
     <w:p/>
     <w:p>
@@ -180,133 +139,99 @@
           <w:sz w:val="24"/>
           <w:szCs w:val="24"/>
         </w:rPr>
-        <w:t>Únicamente los usuarios con rol de administrados podrán gestionar usuarios de la aplicación</w:t>
-      </w:r>
-    </w:p>
-    <w:p/>
-    <w:p>
-      <w:pPr>
-        <w:pStyle w:val="Prrafodelista"/>
-        <w:rPr>
-          <w:sz w:val="24"/>
-          <w:szCs w:val="24"/>
-        </w:rPr>
-      </w:pPr>
-      <w:r>
-        <w:rPr>
-          <w:sz w:val="24"/>
-          <w:szCs w:val="24"/>
-        </w:rPr>
-        <w:t>El tiempo para iniciar o reiniciar el sistema no debe ser extenso</w:t>
-      </w:r>
-    </w:p>
-    <w:p/>
-    <w:p>
-      <w:pPr>
-        <w:pStyle w:val="Prrafodelista"/>
-        <w:rPr>
-          <w:sz w:val="24"/>
-          <w:szCs w:val="24"/>
-        </w:rPr>
-      </w:pPr>
-      <w:r>
-        <w:rPr>
-          <w:sz w:val="24"/>
-          <w:szCs w:val="24"/>
-        </w:rPr>
-        <w:t xml:space="preserve">El sistema  web debe contar con un sistema sencillo de </w:t>
-      </w:r>
-      <w:proofErr w:type="spellStart"/>
-      <w:r>
-        <w:rPr>
-          <w:sz w:val="24"/>
-          <w:szCs w:val="24"/>
-        </w:rPr>
-        <w:t>deploy</w:t>
-      </w:r>
-      <w:proofErr w:type="spellEnd"/>
-      <w:r>
-        <w:rPr>
-          <w:sz w:val="24"/>
-          <w:szCs w:val="24"/>
-        </w:rPr>
-        <w:t xml:space="preserve"> en el servidor</w:t>
-      </w:r>
-    </w:p>
-    <w:p/>
-    <w:p>
-      <w:pPr>
-        <w:pStyle w:val="Prrafodelista"/>
-        <w:rPr>
-          <w:sz w:val="24"/>
-          <w:szCs w:val="24"/>
-        </w:rPr>
-      </w:pPr>
-      <w:r>
-        <w:rPr>
-          <w:sz w:val="24"/>
-          <w:szCs w:val="24"/>
-        </w:rPr>
-        <w:t xml:space="preserve">El proceso de desarrollo debe permitir subir cambios al servidor web y </w:t>
-      </w:r>
-      <w:proofErr w:type="spellStart"/>
-      <w:r>
-        <w:rPr>
-          <w:sz w:val="24"/>
-          <w:szCs w:val="24"/>
-        </w:rPr>
-        <w:t>deployarlos</w:t>
-      </w:r>
-      <w:proofErr w:type="spellEnd"/>
-      <w:r>
-        <w:rPr>
-          <w:sz w:val="24"/>
-          <w:szCs w:val="24"/>
-        </w:rPr>
-        <w:t xml:space="preserve"> en producción de forma sencilla para minimizar tiempo de espera de resolución de fallos y de indisponibilidad del servicio</w:t>
-      </w:r>
-    </w:p>
-    <w:p/>
-    <w:p>
-      <w:pPr>
-        <w:pStyle w:val="Prrafodelista"/>
-        <w:rPr>
-          <w:sz w:val="24"/>
-          <w:szCs w:val="24"/>
-        </w:rPr>
-      </w:pPr>
-      <w:r>
-        <w:rPr>
-          <w:sz w:val="24"/>
-          <w:szCs w:val="24"/>
-        </w:rPr>
-        <w:t xml:space="preserve">Los sistemas tanto </w:t>
-      </w:r>
-      <w:proofErr w:type="spellStart"/>
-      <w:r>
-        <w:rPr>
-          <w:sz w:val="24"/>
-          <w:szCs w:val="24"/>
-        </w:rPr>
-        <w:t>mobile</w:t>
-      </w:r>
-      <w:proofErr w:type="spellEnd"/>
-      <w:r>
-        <w:rPr>
-          <w:sz w:val="24"/>
-          <w:szCs w:val="24"/>
-        </w:rPr>
-        <w:t xml:space="preserve"> como web deben contar con interfaces de usuarios definidas de forma </w:t>
-      </w:r>
-      <w:r>
-        <w:rPr>
-          <w:sz w:val="24"/>
-          <w:szCs w:val="24"/>
-        </w:rPr>
-        <w:t>homogénea</w:t>
+        <w:t xml:space="preserve">Únicamente los usuarios con rol </w:t>
+      </w:r>
+      <w:r>
+        <w:rPr>
+          <w:sz w:val="24"/>
+          <w:szCs w:val="24"/>
+        </w:rPr>
+        <w:t>de administrador</w:t>
       </w:r>
       <w:bookmarkStart w:id="0" w:name="_GoBack"/>
       <w:bookmarkEnd w:id="0"/>
+      <w:r>
+        <w:rPr>
+          <w:sz w:val="24"/>
+          <w:szCs w:val="24"/>
+        </w:rPr>
+        <w:t xml:space="preserve"> podrán gestionar usuarios de la aplicación</w:t>
+      </w:r>
+    </w:p>
+    <w:p/>
+    <w:p>
+      <w:pPr>
+        <w:pStyle w:val="Prrafodelista"/>
+        <w:rPr>
+          <w:sz w:val="24"/>
+          <w:szCs w:val="24"/>
+        </w:rPr>
+      </w:pPr>
+      <w:r>
+        <w:rPr>
+          <w:sz w:val="24"/>
+          <w:szCs w:val="24"/>
+        </w:rPr>
+        <w:t>El tiempo para iniciar o reiniciar el sistema no debe ser extenso</w:t>
+      </w:r>
+    </w:p>
+    <w:p/>
+    <w:p>
+      <w:pPr>
+        <w:pStyle w:val="Prrafodelista"/>
+        <w:rPr>
+          <w:sz w:val="24"/>
+          <w:szCs w:val="24"/>
+        </w:rPr>
+      </w:pPr>
+      <w:r>
+        <w:rPr>
+          <w:sz w:val="24"/>
+          <w:szCs w:val="24"/>
+        </w:rPr>
+        <w:t>El sistema  web debe contar con un sistema sencillo de deploy en el servidor</w:t>
+      </w:r>
+    </w:p>
+    <w:p/>
+    <w:p>
+      <w:pPr>
+        <w:pStyle w:val="Prrafodelista"/>
+        <w:rPr>
+          <w:sz w:val="24"/>
+          <w:szCs w:val="24"/>
+        </w:rPr>
+      </w:pPr>
+      <w:r>
+        <w:rPr>
+          <w:sz w:val="24"/>
+          <w:szCs w:val="24"/>
+        </w:rPr>
+        <w:t>El proceso de desarrollo debe permitir subir cambios al servidor web y deployarlos en producción de forma sencilla para minimizar tiempo de espera de resolución de fallos y de indisponibilidad del servicio</w:t>
+      </w:r>
+    </w:p>
+    <w:p/>
+    <w:p>
+      <w:pPr>
+        <w:pStyle w:val="Prrafodelista"/>
+        <w:rPr>
+          <w:sz w:val="24"/>
+          <w:szCs w:val="24"/>
+        </w:rPr>
+      </w:pPr>
+      <w:r>
+        <w:rPr>
+          <w:sz w:val="24"/>
+          <w:szCs w:val="24"/>
+        </w:rPr>
+        <w:t xml:space="preserve">Los sistemas tanto mobile como web deben contar con interfaces de usuarios definidas de forma </w:t>
+      </w:r>
+      <w:r>
+        <w:rPr>
+          <w:sz w:val="24"/>
+          <w:szCs w:val="24"/>
+        </w:rPr>
+        <w:t>homogénea</w:t>
+      </w:r>
     </w:p>
     <w:p>
       <w:pPr>

</xml_diff>